<commit_message>
Visions and Goals complete
</commit_message>
<xml_diff>
--- a/CA DBS.docx
+++ b/CA DBS.docx
@@ -82,15 +82,7 @@
         </w:r>
       </w:hyperlink>
       <w:r>
-        <w:t xml:space="preserve"> adapts </w:t>
-      </w:r>
-      <w:proofErr w:type="gramStart"/>
-      <w:r>
-        <w:t>all of</w:t>
-      </w:r>
-      <w:proofErr w:type="gramEnd"/>
-      <w:r>
-        <w:t xml:space="preserve"> these instruments for use by car dealerships and provides some supplementary functions, such as lease and sales management, that are peculiar to car dealerships.</w:t>
+        <w:t xml:space="preserve"> adapts all of these instruments for use by car dealerships and provides some supplementary functions, such as lease and sales management, that are peculiar to car dealerships.</w:t>
       </w:r>
     </w:p>
     <w:p>
@@ -136,19 +128,11 @@
         <w:t xml:space="preserve">sector. For example, in February 2020, </w:t>
       </w:r>
       <w:hyperlink r:id="rId12" w:tgtFrame="_blank" w:history="1">
-        <w:proofErr w:type="spellStart"/>
         <w:r>
           <w:rPr>
             <w:rStyle w:val="Hyperlink"/>
           </w:rPr>
-          <w:t>Tekion</w:t>
-        </w:r>
-        <w:proofErr w:type="spellEnd"/>
-        <w:r>
-          <w:rPr>
-            <w:rStyle w:val="Hyperlink"/>
-          </w:rPr>
-          <w:t xml:space="preserve"> Corp</w:t>
+          <w:t>Tekion Corp</w:t>
         </w:r>
       </w:hyperlink>
       <w:r>
@@ -168,15 +152,7 @@
         </w:r>
       </w:hyperlink>
       <w:r>
-        <w:t xml:space="preserve"> are at their peak nowadays. The reason behind this is </w:t>
-      </w:r>
-      <w:proofErr w:type="gramStart"/>
-      <w:r>
-        <w:t>pretty simple</w:t>
-      </w:r>
-      <w:proofErr w:type="gramEnd"/>
-      <w:r>
-        <w:t>: cloud software is cheaper than on-premises software. Besides, the solid network infrastructure in developed countries also supports the adoption of cloud software. Various companies plan to invest heavily in up-to-date software to quickly migrate to modern platforms integrated with top-notch functions. The use of cloud software has quickly increased, mostly due to the benefits that cloud technology offers to enterprises. These advantages include easy support and maintenance, fast setup and deployment, easy upgradeability, and wide availability. With the growing demand for web-based auto dealer software, most dealer management system vendors now offer cloud-based software.</w:t>
+        <w:t xml:space="preserve"> are at their peak nowadays. The reason behind this is pretty simple: cloud software is cheaper than on-premises software. Besides, the solid network infrastructure in developed countries also supports the adoption of cloud software. Various companies plan to invest heavily in up-to-date software to quickly migrate to modern platforms integrated with top-notch functions. The use of cloud software has quickly increased, mostly due to the benefits that cloud technology offers to enterprises. These advantages include easy support and maintenance, fast setup and deployment, easy upgradeability, and wide availability. With the growing demand for web-based auto dealer software, most dealer management system vendors now offer cloud-based software.</w:t>
       </w:r>
     </w:p>
     <w:p/>
@@ -216,16 +192,8 @@
         <w:rPr>
           <w:rStyle w:val="Strong"/>
         </w:rPr>
-        <w:t xml:space="preserve">Auto dealer software </w:t>
-      </w:r>
-      <w:proofErr w:type="gramStart"/>
-      <w:r>
-        <w:rPr>
-          <w:rStyle w:val="Strong"/>
-        </w:rPr>
-        <w:t>web-based</w:t>
-      </w:r>
-      <w:proofErr w:type="gramEnd"/>
+        <w:t>Auto dealer software web-based</w:t>
+      </w:r>
       <w:r>
         <w:t>. Web-based software allows people to interact with a remote server through a browser.</w:t>
       </w:r>
@@ -256,7 +224,6 @@
         <w:t xml:space="preserve">Some dealership systems may also include a mobile application for on-the-go access. Good examples of such include </w:t>
       </w:r>
       <w:hyperlink r:id="rId14" w:tgtFrame="_blank" w:history="1">
-        <w:proofErr w:type="spellStart"/>
         <w:r>
           <w:rPr>
             <w:rStyle w:val="Hyperlink"/>
@@ -264,34 +231,23 @@
           </w:rPr>
           <w:t>DealerCenter</w:t>
         </w:r>
-        <w:proofErr w:type="spellEnd"/>
       </w:hyperlink>
       <w:r>
         <w:t xml:space="preserve">, </w:t>
       </w:r>
       <w:hyperlink r:id="rId15" w:tgtFrame="_blank" w:history="1">
-        <w:proofErr w:type="spellStart"/>
         <w:r>
           <w:rPr>
             <w:rStyle w:val="Hyperlink"/>
             <w:rFonts w:eastAsiaTheme="majorEastAsia"/>
           </w:rPr>
-          <w:t>AutoRaptor</w:t>
-        </w:r>
-        <w:proofErr w:type="spellEnd"/>
-        <w:r>
-          <w:rPr>
-            <w:rStyle w:val="Hyperlink"/>
-            <w:rFonts w:eastAsiaTheme="majorEastAsia"/>
-          </w:rPr>
-          <w:t xml:space="preserve"> CRM</w:t>
+          <w:t>AutoRaptor CRM</w:t>
         </w:r>
       </w:hyperlink>
       <w:r>
         <w:t xml:space="preserve">, and </w:t>
       </w:r>
       <w:hyperlink r:id="rId16" w:tgtFrame="_blank" w:history="1">
-        <w:proofErr w:type="spellStart"/>
         <w:r>
           <w:rPr>
             <w:rStyle w:val="Hyperlink"/>
@@ -299,7 +255,6 @@
           </w:rPr>
           <w:t>DealersLink</w:t>
         </w:r>
-        <w:proofErr w:type="spellEnd"/>
       </w:hyperlink>
       <w:r>
         <w:t>.</w:t>
@@ -342,15 +297,7 @@
     </w:p>
     <w:p>
       <w:r>
-        <w:t xml:space="preserve">One of the auto </w:t>
-      </w:r>
-      <w:proofErr w:type="gramStart"/>
-      <w:r>
-        <w:t>dealer</w:t>
-      </w:r>
-      <w:proofErr w:type="gramEnd"/>
-      <w:r>
-        <w:t xml:space="preserve"> contact management software's tasks consists of providing a comfortable database to preserve clients’ information and concerning documentation, such as various appointments and repair history.</w:t>
+        <w:t>One of the auto dealer contact management software's tasks consists of providing a comfortable database to preserve clients’ information and concerning documentation, such as various appointments and repair history.</w:t>
       </w:r>
     </w:p>
     <w:p>
@@ -363,15 +310,7 @@
     </w:p>
     <w:p>
       <w:r>
-        <w:t xml:space="preserve">A robust and sophisticated automotive accounting software helps you closely monitor all points of your dealership, including transactions, parts and service </w:t>
-      </w:r>
-      <w:proofErr w:type="spellStart"/>
-      <w:r>
-        <w:t>paybills</w:t>
-      </w:r>
-      <w:proofErr w:type="spellEnd"/>
-      <w:r>
-        <w:t>, and more.</w:t>
+        <w:t>A robust and sophisticated automotive accounting software helps you closely monitor all points of your dealership, including transactions, parts and service paybills, and more.</w:t>
       </w:r>
     </w:p>
     <w:p>
@@ -424,15 +363,7 @@
     </w:p>
     <w:p>
       <w:r>
-        <w:t xml:space="preserve">Auto rentals feature various sets of parameters, and therefore, diverse documentation compared to direct sales. That’s why some car dealership CRMs provide a list of </w:t>
-      </w:r>
-      <w:proofErr w:type="gramStart"/>
-      <w:r>
-        <w:t>particular functions</w:t>
-      </w:r>
-      <w:proofErr w:type="gramEnd"/>
-      <w:r>
-        <w:t xml:space="preserve"> for tracking leases, such as paying and repairs.</w:t>
+        <w:t>Auto rentals feature various sets of parameters, and therefore, diverse documentation compared to direct sales. That’s why some car dealership CRMs provide a list of particular functions for tracking leases, such as paying and repairs.</w:t>
       </w:r>
     </w:p>
     <w:p>
@@ -567,15 +498,7 @@
     </w:p>
     <w:p>
       <w:r>
-        <w:t xml:space="preserve">To identify problems before they break out, most car dealerships, mechanics, and service </w:t>
-      </w:r>
-      <w:proofErr w:type="spellStart"/>
-      <w:r>
-        <w:t>centers</w:t>
-      </w:r>
-      <w:proofErr w:type="spellEnd"/>
-      <w:r>
-        <w:t xml:space="preserve"> offer MPI dealership software. It is a comprehensive assessment of almost every component of a vehicle. They can also be called a courtesy check, vehicle inspection, technical inspection, or pre-purchase inspection (if done before buying a second-hand car).</w:t>
+        <w:t>To identify problems before they break out, most car dealerships, mechanics, and service centers offer MPI dealership software. It is a comprehensive assessment of almost every component of a vehicle. They can also be called a courtesy check, vehicle inspection, technical inspection, or pre-purchase inspection (if done before buying a second-hand car).</w:t>
       </w:r>
     </w:p>
     <w:p>
@@ -588,15 +511,7 @@
     </w:p>
     <w:p>
       <w:r>
-        <w:t xml:space="preserve">Self-managing inventory leaves a big space for error, so your best bet is to invest in inventory planning software. It is critical to note that inventory planning software is not the same as DMS inventory management software. The latter is used to keep track of which cars are currently in your inventory. For example, if you need to know if you have a 2010 Honda Civic on sale, you can use this software to quickly check your inventory. Auto sales inventory software does more than just keep track of the vehicles in your inventory. It also </w:t>
-      </w:r>
-      <w:proofErr w:type="spellStart"/>
-      <w:r>
-        <w:t>analyzes</w:t>
-      </w:r>
-      <w:proofErr w:type="spellEnd"/>
-      <w:r>
-        <w:t xml:space="preserve"> your current inventory and sales history to identify profitable opportunities for your dealership. For example, the software can understand that a particular type of car is being sold twice as fast as other similar models. It will notify you of this trend so that you can buy additional car units to meet consumer demand.</w:t>
+        <w:t>Self-managing inventory leaves a big space for error, so your best bet is to invest in inventory planning software. It is critical to note that inventory planning software is not the same as DMS inventory management software. The latter is used to keep track of which cars are currently in your inventory. For example, if you need to know if you have a 2010 Honda Civic on sale, you can use this software to quickly check your inventory. Auto sales inventory software does more than just keep track of the vehicles in your inventory. It also analyzes your current inventory and sales history to identify profitable opportunities for your dealership. For example, the software can understand that a particular type of car is being sold twice as fast as other similar models. It will notify you of this trend so that you can buy additional car units to meet consumer demand.</w:t>
       </w:r>
     </w:p>
     <w:p>
@@ -637,15 +552,7 @@
     </w:p>
     <w:p>
       <w:r>
-        <w:t xml:space="preserve">CRM software offers numerous features, capabilities, and advantages to entrepreneurs operating in the automotive sector. According to many </w:t>
-      </w:r>
-      <w:proofErr w:type="gramStart"/>
-      <w:r>
-        <w:t>car</w:t>
-      </w:r>
-      <w:proofErr w:type="gramEnd"/>
-      <w:r>
-        <w:t xml:space="preserve"> CRM reviews, the best way to automate dealership workflow is to use CRM software. Various technologies and increasing must-have features make it even harder to find what works best for your business.</w:t>
+        <w:t>CRM software offers numerous features, capabilities, and advantages to entrepreneurs operating in the automotive sector. According to many car CRM reviews, the best way to automate dealership workflow is to use CRM software. Various technologies and increasing must-have features make it even harder to find what works best for your business.</w:t>
       </w:r>
     </w:p>
     <w:p>
@@ -689,7 +596,71 @@
         <w:t>Vision and Goals</w:t>
       </w:r>
     </w:p>
-    <w:p/>
+    <w:p>
+      <w:r>
+        <w:t xml:space="preserve">1. </w:t>
+      </w:r>
+      <w:r>
+        <w:t xml:space="preserve">Develop a web platform i.e. a responsive website for the Desktop devices and </w:t>
+      </w:r>
+      <w:r>
+        <w:t xml:space="preserve">an </w:t>
+      </w:r>
+      <w:r>
+        <w:t xml:space="preserve">app for mobile devices. </w:t>
+      </w:r>
+    </w:p>
+    <w:p>
+      <w:r>
+        <w:t xml:space="preserve">2. </w:t>
+      </w:r>
+      <w:r>
+        <w:t>Develop a backend system for storing digitized information of old and new customers</w:t>
+      </w:r>
+      <w:r>
+        <w:t>. Also c</w:t>
+      </w:r>
+      <w:r>
+        <w:t>reate and manage a database of all cars along with their images and specifics like seats, doors etc.</w:t>
+      </w:r>
+      <w:r>
+        <w:t xml:space="preserve"> The database should also store information of local mechanics for buyers and possible finance options. </w:t>
+      </w:r>
+    </w:p>
+    <w:p>
+      <w:r>
+        <w:t>3. Develop a front end for sellers to list their cars or contact an in-house dealer to advice th</w:t>
+      </w:r>
+      <w:r>
+        <w:t>e seller</w:t>
+      </w:r>
+      <w:r>
+        <w:t xml:space="preserve"> on the sale</w:t>
+      </w:r>
+      <w:r>
+        <w:t xml:space="preserve"> of their car.</w:t>
+      </w:r>
+    </w:p>
+    <w:p>
+      <w:r>
+        <w:t>4</w:t>
+      </w:r>
+      <w:r>
+        <w:t>. Develop a</w:t>
+      </w:r>
+      <w:r>
+        <w:t>n</w:t>
+      </w:r>
+      <w:r>
+        <w:t xml:space="preserve"> analytics system for storing the characteristic customer behaviour on the web platforms for reducing the churn rate and other marketing analytics</w:t>
+      </w:r>
+      <w:r>
+        <w:t xml:space="preserve">. The analytic systems would also be able to predictively model and suggest customers cars for their searches that don’t find a match. </w:t>
+      </w:r>
+      <w:r>
+        <w:t xml:space="preserve"> </w:t>
+      </w:r>
+    </w:p>
     <w:p>
       <w:pPr>
         <w:pStyle w:val="Heading3"/>
@@ -760,6 +731,18 @@
       <w:r>
         <w:t>Customers who have previously been associated/ have dealt with Horizon Motors Ltd.</w:t>
       </w:r>
+      <w:r>
+        <w:t xml:space="preserve"> and new</w:t>
+      </w:r>
+      <w:r>
+        <w:t xml:space="preserve"> customers</w:t>
+      </w:r>
+      <w:r>
+        <w:t>.</w:t>
+      </w:r>
+      <w:r>
+        <w:t xml:space="preserve"> </w:t>
+      </w:r>
     </w:p>
     <w:p>
       <w:pPr>
@@ -770,7 +753,19 @@
         </w:numPr>
       </w:pPr>
       <w:r>
-        <w:t>New customers looking for renting a car, either on an hourly basis or longer periods of time/ or buying or selling or servicing their car</w:t>
+        <w:t xml:space="preserve">Individual customers </w:t>
+      </w:r>
+      <w:r>
+        <w:t xml:space="preserve">and </w:t>
+      </w:r>
+      <w:r>
+        <w:t>Commercial companies looking for contractual car services</w:t>
+      </w:r>
+      <w:r>
+        <w:t xml:space="preserve"> o</w:t>
+      </w:r>
+      <w:r>
+        <w:t>r renting a car, either on an hourly basis or longer periods of time</w:t>
       </w:r>
     </w:p>
     <w:p>
@@ -782,7 +777,7 @@
         </w:numPr>
       </w:pPr>
       <w:r>
-        <w:t xml:space="preserve">Individual customers </w:t>
+        <w:t>Buyers looking for buying used or new cars and some looking for the same with easy finance options</w:t>
       </w:r>
     </w:p>
     <w:p>
@@ -794,7 +789,7 @@
         </w:numPr>
       </w:pPr>
       <w:r>
-        <w:t>Commercial companies looking for contractual car services</w:t>
+        <w:t>Sellers looking for selling their used cars and sales advice along with service.</w:t>
       </w:r>
     </w:p>
     <w:p>
@@ -856,6 +851,9 @@
       <w:r>
         <w:t>Data Scientist</w:t>
       </w:r>
+      <w:r>
+        <w:t xml:space="preserve"> and Analytics team</w:t>
+      </w:r>
     </w:p>
     <w:p>
       <w:pPr>
@@ -866,6 +864,7 @@
         </w:numPr>
       </w:pPr>
       <w:r>
+        <w:lastRenderedPageBreak/>
         <w:t>Development management team</w:t>
       </w:r>
     </w:p>
@@ -1086,21 +1085,7 @@
         <w:rPr>
           <w:lang w:eastAsia="en-GB"/>
         </w:rPr>
-        <w:t xml:space="preserve">. </w:t>
-      </w:r>
-      <w:proofErr w:type="spellStart"/>
-      <w:r>
-        <w:rPr>
-          <w:lang w:eastAsia="en-GB"/>
-        </w:rPr>
-        <w:t>Ergonized</w:t>
-      </w:r>
-      <w:proofErr w:type="spellEnd"/>
-      <w:r>
-        <w:rPr>
-          <w:lang w:eastAsia="en-GB"/>
-        </w:rPr>
-        <w:t xml:space="preserve"> will be your reliable companion in delivering superb projects for your business.</w:t>
+        <w:t>. Ergonized will be your reliable companion in delivering superb projects for your business.</w:t>
       </w:r>
     </w:p>
     <w:p>
@@ -1142,6 +1127,92 @@
 <file path=word/numbering.xml><?xml version="1.0" encoding="utf-8"?>
 <w:numbering xmlns:wpc="http://schemas.microsoft.com/office/word/2010/wordprocessingCanvas" xmlns:cx="http://schemas.microsoft.com/office/drawing/2014/chartex" xmlns:cx1="http://schemas.microsoft.com/office/drawing/2015/9/8/chartex" xmlns:cx2="http://schemas.microsoft.com/office/drawing/2015/10/21/chartex" xmlns:cx3="http://schemas.microsoft.com/office/drawing/2016/5/9/chartex" xmlns:cx4="http://schemas.microsoft.com/office/drawing/2016/5/10/chartex" xmlns:cx5="http://schemas.microsoft.com/office/drawing/2016/5/11/chartex" xmlns:cx6="http://schemas.microsoft.com/office/drawing/2016/5/12/chartex" xmlns:cx7="http://schemas.microsoft.com/office/drawing/2016/5/13/chartex" xmlns:cx8="http://schemas.microsoft.com/office/drawing/2016/5/14/chartex" xmlns:mc="http://schemas.openxmlformats.org/markup-compatibility/2006" xmlns:aink="http://schemas.microsoft.com/office/drawing/2016/ink" xmlns:am3d="http://schemas.microsoft.com/office/drawing/2017/model3d" xmlns:o="urn:schemas-microsoft-com:office:office" xmlns:r="http://schemas.openxmlformats.org/officeDocument/2006/relationships" xmlns:m="http://schemas.openxmlformats.org/officeDocument/2006/math" xmlns:v="urn:schemas-microsoft-com:vml" xmlns:wp14="http://schemas.microsoft.com/office/word/2010/wordprocessingDrawing" xmlns:wp="http://schemas.openxmlformats.org/drawingml/2006/wordprocessingDrawing" xmlns:w10="urn:schemas-microsoft-com:office:word" xmlns:w="http://schemas.openxmlformats.org/wordprocessingml/2006/main" xmlns:w14="http://schemas.microsoft.com/office/word/2010/wordml" xmlns:w15="http://schemas.microsoft.com/office/word/2012/wordml" xmlns:w16cex="http://schemas.microsoft.com/office/word/2018/wordml/cex" xmlns:w16cid="http://schemas.microsoft.com/office/word/2016/wordml/cid" xmlns:w16="http://schemas.microsoft.com/office/word/2018/wordml" xmlns:w16sdtdh="http://schemas.microsoft.com/office/word/2020/wordml/sdtdatahash" xmlns:w16se="http://schemas.microsoft.com/office/word/2015/wordml/symex" xmlns:wpg="http://schemas.microsoft.com/office/word/2010/wordprocessingGroup" xmlns:wpi="http://schemas.microsoft.com/office/word/2010/wordprocessingInk" xmlns:wne="http://schemas.microsoft.com/office/word/2006/wordml" xmlns:wps="http://schemas.microsoft.com/office/word/2010/wordprocessingShape" mc:Ignorable="w14 w15 w16se w16cid w16 w16cex w16sdtdh wp14">
   <w:abstractNum w:abstractNumId="0" w15:restartNumberingAfterBreak="0">
+    <w:nsid w:val="0AA33548"/>
+    <w:multiLevelType w:val="hybridMultilevel"/>
+    <w:tmpl w:val="95BE28D8"/>
+    <w:lvl w:ilvl="0" w:tplc="0809000F">
+      <w:start w:val="1"/>
+      <w:numFmt w:val="decimal"/>
+      <w:lvlText w:val="%1."/>
+      <w:lvlJc w:val="left"/>
+      <w:pPr>
+        <w:ind w:left="720" w:hanging="360"/>
+      </w:pPr>
+    </w:lvl>
+    <w:lvl w:ilvl="1" w:tplc="08090019" w:tentative="1">
+      <w:start w:val="1"/>
+      <w:numFmt w:val="lowerLetter"/>
+      <w:lvlText w:val="%2."/>
+      <w:lvlJc w:val="left"/>
+      <w:pPr>
+        <w:ind w:left="1440" w:hanging="360"/>
+      </w:pPr>
+    </w:lvl>
+    <w:lvl w:ilvl="2" w:tplc="0809001B" w:tentative="1">
+      <w:start w:val="1"/>
+      <w:numFmt w:val="lowerRoman"/>
+      <w:lvlText w:val="%3."/>
+      <w:lvlJc w:val="right"/>
+      <w:pPr>
+        <w:ind w:left="2160" w:hanging="180"/>
+      </w:pPr>
+    </w:lvl>
+    <w:lvl w:ilvl="3" w:tplc="0809000F" w:tentative="1">
+      <w:start w:val="1"/>
+      <w:numFmt w:val="decimal"/>
+      <w:lvlText w:val="%4."/>
+      <w:lvlJc w:val="left"/>
+      <w:pPr>
+        <w:ind w:left="2880" w:hanging="360"/>
+      </w:pPr>
+    </w:lvl>
+    <w:lvl w:ilvl="4" w:tplc="08090019" w:tentative="1">
+      <w:start w:val="1"/>
+      <w:numFmt w:val="lowerLetter"/>
+      <w:lvlText w:val="%5."/>
+      <w:lvlJc w:val="left"/>
+      <w:pPr>
+        <w:ind w:left="3600" w:hanging="360"/>
+      </w:pPr>
+    </w:lvl>
+    <w:lvl w:ilvl="5" w:tplc="0809001B" w:tentative="1">
+      <w:start w:val="1"/>
+      <w:numFmt w:val="lowerRoman"/>
+      <w:lvlText w:val="%6."/>
+      <w:lvlJc w:val="right"/>
+      <w:pPr>
+        <w:ind w:left="4320" w:hanging="180"/>
+      </w:pPr>
+    </w:lvl>
+    <w:lvl w:ilvl="6" w:tplc="0809000F" w:tentative="1">
+      <w:start w:val="1"/>
+      <w:numFmt w:val="decimal"/>
+      <w:lvlText w:val="%7."/>
+      <w:lvlJc w:val="left"/>
+      <w:pPr>
+        <w:ind w:left="5040" w:hanging="360"/>
+      </w:pPr>
+    </w:lvl>
+    <w:lvl w:ilvl="7" w:tplc="08090019" w:tentative="1">
+      <w:start w:val="1"/>
+      <w:numFmt w:val="lowerLetter"/>
+      <w:lvlText w:val="%8."/>
+      <w:lvlJc w:val="left"/>
+      <w:pPr>
+        <w:ind w:left="5760" w:hanging="360"/>
+      </w:pPr>
+    </w:lvl>
+    <w:lvl w:ilvl="8" w:tplc="0809001B" w:tentative="1">
+      <w:start w:val="1"/>
+      <w:numFmt w:val="lowerRoman"/>
+      <w:lvlText w:val="%9."/>
+      <w:lvlJc w:val="right"/>
+      <w:pPr>
+        <w:ind w:left="6480" w:hanging="180"/>
+      </w:pPr>
+    </w:lvl>
+  </w:abstractNum>
+  <w:abstractNum w:abstractNumId="1" w15:restartNumberingAfterBreak="0">
     <w:nsid w:val="224D1E68"/>
     <w:multiLevelType w:val="multilevel"/>
     <w:tmpl w:val="049ADC70"/>
@@ -1263,7 +1334,7 @@
       </w:rPr>
     </w:lvl>
   </w:abstractNum>
-  <w:abstractNum w:abstractNumId="1" w15:restartNumberingAfterBreak="0">
+  <w:abstractNum w:abstractNumId="2" w15:restartNumberingAfterBreak="0">
     <w:nsid w:val="27982434"/>
     <w:multiLevelType w:val="hybridMultilevel"/>
     <w:tmpl w:val="54A0D076"/>
@@ -1376,7 +1447,7 @@
       </w:rPr>
     </w:lvl>
   </w:abstractNum>
-  <w:abstractNum w:abstractNumId="2" w15:restartNumberingAfterBreak="0">
+  <w:abstractNum w:abstractNumId="3" w15:restartNumberingAfterBreak="0">
     <w:nsid w:val="366B5FCD"/>
     <w:multiLevelType w:val="hybridMultilevel"/>
     <w:tmpl w:val="BF3E2980"/>
@@ -1489,7 +1560,7 @@
       </w:rPr>
     </w:lvl>
   </w:abstractNum>
-  <w:abstractNum w:abstractNumId="3" w15:restartNumberingAfterBreak="0">
+  <w:abstractNum w:abstractNumId="4" w15:restartNumberingAfterBreak="0">
     <w:nsid w:val="3A0503DC"/>
     <w:multiLevelType w:val="multilevel"/>
     <w:tmpl w:val="8ED28DA6"/>
@@ -1638,7 +1709,7 @@
       </w:rPr>
     </w:lvl>
   </w:abstractNum>
-  <w:abstractNum w:abstractNumId="4" w15:restartNumberingAfterBreak="0">
+  <w:abstractNum w:abstractNumId="5" w15:restartNumberingAfterBreak="0">
     <w:nsid w:val="488F5CA2"/>
     <w:multiLevelType w:val="multilevel"/>
     <w:tmpl w:val="EC122640"/>
@@ -1787,7 +1858,7 @@
       </w:rPr>
     </w:lvl>
   </w:abstractNum>
-  <w:abstractNum w:abstractNumId="5" w15:restartNumberingAfterBreak="0">
+  <w:abstractNum w:abstractNumId="6" w15:restartNumberingAfterBreak="0">
     <w:nsid w:val="784C444A"/>
     <w:multiLevelType w:val="multilevel"/>
     <w:tmpl w:val="FF1A3A00"/>
@@ -1936,7 +2007,7 @@
       </w:rPr>
     </w:lvl>
   </w:abstractNum>
-  <w:abstractNum w:abstractNumId="6" w15:restartNumberingAfterBreak="0">
+  <w:abstractNum w:abstractNumId="7" w15:restartNumberingAfterBreak="0">
     <w:nsid w:val="7DB13E9B"/>
     <w:multiLevelType w:val="hybridMultilevel"/>
     <w:tmpl w:val="199241FC"/>
@@ -2050,25 +2121,28 @@
     </w:lvl>
   </w:abstractNum>
   <w:num w:numId="1">
-    <w:abstractNumId w:val="0"/>
+    <w:abstractNumId w:val="1"/>
   </w:num>
   <w:num w:numId="2">
+    <w:abstractNumId w:val="6"/>
+  </w:num>
+  <w:num w:numId="3">
+    <w:abstractNumId w:val="4"/>
+  </w:num>
+  <w:num w:numId="4">
+    <w:abstractNumId w:val="2"/>
+  </w:num>
+  <w:num w:numId="5">
     <w:abstractNumId w:val="5"/>
   </w:num>
-  <w:num w:numId="3">
+  <w:num w:numId="6">
     <w:abstractNumId w:val="3"/>
   </w:num>
-  <w:num w:numId="4">
-    <w:abstractNumId w:val="1"/>
+  <w:num w:numId="7">
+    <w:abstractNumId w:val="7"/>
   </w:num>
-  <w:num w:numId="5">
-    <w:abstractNumId w:val="4"/>
-  </w:num>
-  <w:num w:numId="6">
-    <w:abstractNumId w:val="2"/>
-  </w:num>
-  <w:num w:numId="7">
-    <w:abstractNumId w:val="6"/>
+  <w:num w:numId="8">
+    <w:abstractNumId w:val="0"/>
   </w:num>
 </w:numbering>
 </file>

</xml_diff>